<commit_message>
Minor change to value names in SplineStatistics
</commit_message>
<xml_diff>
--- a/CaseStudies/RelativeSeln_PairedHauls/PairedRelativeSeln.docx
+++ b/CaseStudies/RelativeSeln_PairedHauls/PairedRelativeSeln.docx
@@ -309,21 +309,6 @@
         <w:rPr>
           <w:rStyle w:val="NormalTok"/>
         </w:rPr>
-        <w:t xml:space="preserve">(tidyverse)</w:t>
-      </w:r>
-      <w:r>
-        <w:br/>
-      </w:r>
-      <w:r>
-        <w:rPr>
-          <w:rStyle w:val="FunctionTok"/>
-        </w:rPr>
-        <w:t xml:space="preserve">require</w:t>
-      </w:r>
-      <w:r>
-        <w:rPr>
-          <w:rStyle w:val="NormalTok"/>
-        </w:rPr>
         <w:t xml:space="preserve">(mgcv)</w:t>
       </w:r>
       <w:r>
@@ -1367,7 +1352,7 @@
         <w:rPr>
           <w:rStyle w:val="CommentTok"/>
         </w:rPr>
-        <w:t xml:space="preserve">#Defaults</w:t>
+        <w:t xml:space="preserve">#Using spline defaults</w:t>
       </w:r>
       <w:r>
         <w:br/>
@@ -2369,7 +2354,7 @@
         <w:rPr>
           <w:rStyle w:val="VerbatimChar"/>
         </w:rPr>
-        <w:t xml:space="preserve">##      DevExpl   DevExpl0.5         null      null0.5         full        model </w:t>
+        <w:t xml:space="preserve">##       DevExpl  EqualDevExpl          null         Equal          full </w:t>
       </w:r>
       <w:r>
         <w:br/>
@@ -2378,7 +2363,7 @@
         <w:rPr>
           <w:rStyle w:val="VerbatimChar"/>
         </w:rPr>
-        <w:t xml:space="preserve">##    0.7180213    0.8881293  -83.0303441 -140.1892519  -45.4400569  -56.0397163 </w:t>
+        <w:t xml:space="preserve">##     0.7180213     0.8881293   -83.0303441  -140.1892519   -45.4400569 </w:t>
       </w:r>
       <w:r>
         <w:br/>
@@ -2387,7 +2372,7 @@
         <w:rPr>
           <w:rStyle w:val="VerbatimChar"/>
         </w:rPr>
-        <w:t xml:space="preserve">##          LRT       LRT0.5   PropnRatio          avg </w:t>
+        <w:t xml:space="preserve">##         model           LRT      EqualLRT RatioPropnMLS    PropnGear2 </w:t>
       </w:r>
       <w:r>
         <w:br/>
@@ -2396,7 +2381,7 @@
         <w:rPr>
           <w:rStyle w:val="VerbatimChar"/>
         </w:rPr>
-        <w:t xml:space="preserve">##   53.9812556  168.2990712    1.1949629    0.4301829</w:t>
+        <w:t xml:space="preserve">##   -56.0397163    53.9812556   168.2990712     1.1949629     0.4301829</w:t>
       </w:r>
     </w:p>
     <w:bookmarkEnd w:id="35"/>
@@ -2788,7 +2773,7 @@
         <w:rPr>
           <w:rStyle w:val="VerbatimChar"/>
         </w:rPr>
-        <w:t xml:space="preserve">## The permutational p-value for a length effect is 0.003</w:t>
+        <w:t xml:space="preserve">## The permutational p-value for a length effect is 0.002</w:t>
       </w:r>
     </w:p>
     <w:p>
@@ -2811,7 +2796,7 @@
         <w:rPr>
           <w:rStyle w:val="StringTok"/>
         </w:rPr>
-        <w:t xml:space="preserve">"LRT0.5"</w:t>
+        <w:t xml:space="preserve">"EqualLRT"</w:t>
       </w:r>
       <w:r>
         <w:rPr>
@@ -2897,7 +2882,7 @@
         <w:rPr>
           <w:rStyle w:val="VerbatimChar"/>
         </w:rPr>
-        <w:t xml:space="preserve">## The observed LRT0.5 is 168.2991</w:t>
+        <w:t xml:space="preserve">## The observed EqualLRT is 168.2991</w:t>
       </w:r>
     </w:p>
     <w:p>
@@ -2988,7 +2973,7 @@
         <w:rPr>
           <w:rStyle w:val="VerbatimChar"/>
         </w:rPr>
-        <w:t xml:space="preserve">## The permutational p-value for equivalence is 0.003</w:t>
+        <w:t xml:space="preserve">## The permutational p-value for equivalence is 0.001</w:t>
       </w:r>
     </w:p>
     <w:p>
@@ -3011,7 +2996,7 @@
         <w:rPr>
           <w:rStyle w:val="StringTok"/>
         </w:rPr>
-        <w:t xml:space="preserve">"PropnRatio"</w:t>
+        <w:t xml:space="preserve">"RatioPropnMLS"</w:t>
       </w:r>
       <w:r>
         <w:rPr>
@@ -3097,7 +3082,7 @@
         <w:rPr>
           <w:rStyle w:val="VerbatimChar"/>
         </w:rPr>
-        <w:t xml:space="preserve">## The observed PropnRatio is 1.194963</w:t>
+        <w:t xml:space="preserve">## The observed RatioPropnMLS is 1.194963</w:t>
       </w:r>
     </w:p>
     <w:p>

</xml_diff>